<commit_message>
ultimos cambios antes de la decapitada
</commit_message>
<xml_diff>
--- a/Docs/Informe Compiladores.docx
+++ b/Docs/Informe Compiladores.docx
@@ -10,11 +10,13 @@
           <w:docPartUnique/>
         </w:docPartObj>
       </w:sdtPr>
+      <w:sdtEndPr/>
       <w:sdtContent>
         <w:p>
           <w:r>
             <w:rPr>
               <w:noProof/>
+              <w:lang w:eastAsia="es-AR"/>
             </w:rPr>
             <mc:AlternateContent>
               <mc:Choice Requires="wpg">
@@ -885,12 +887,11 @@
                                     </w:rPr>
                                     <w:alias w:val="Compañía"/>
                                     <w:id w:val="15866524"/>
-                                    <w:placeholder>
-                                      <w:docPart w:val="311F859D66EE4663A4FEA7F9A0709481"/>
-                                    </w:placeholder>
+                                    <w:showingPlcHdr/>
                                     <w:dataBinding w:prefixMappings="xmlns:ns0='http://schemas.openxmlformats.org/officeDocument/2006/extended-properties'" w:xpath="/ns0:Properties[1]/ns0:Company[1]" w:storeItemID="{6668398D-A668-4E3E-A5EB-62B293D839F1}"/>
                                     <w:text/>
                                   </w:sdtPr>
+                                  <w:sdtEndPr/>
                                   <w:sdtContent>
                                     <w:p>
                                       <w:pPr>
@@ -911,7 +912,7 @@
                                           <w:sz w:val="32"/>
                                           <w:szCs w:val="32"/>
                                         </w:rPr>
-                                        <w:t>Universidad Nacional del Centro de la provincia de Buenos Aires</w:t>
+                                        <w:t xml:space="preserve">     </w:t>
                                       </w:r>
                                     </w:p>
                                   </w:sdtContent>
@@ -1014,6 +1015,7 @@
                                         <w:calendar w:val="gregorian"/>
                                       </w:date>
                                     </w:sdtPr>
+                                    <w:sdtEndPr/>
                                     <w:sdtContent>
                                       <w:r>
                                         <w:rPr>
@@ -1086,6 +1088,7 @@
                                     <w:dataBinding w:prefixMappings="xmlns:ns0='http://schemas.openxmlformats.org/package/2006/metadata/core-properties' xmlns:ns1='http://purl.org/dc/elements/1.1/'" w:xpath="/ns0:coreProperties[1]/ns1:title[1]" w:storeItemID="{6C3C8BC8-F283-45AE-878A-BAB7291924A1}"/>
                                     <w:text/>
                                   </w:sdtPr>
+                                  <w:sdtEndPr/>
                                   <w:sdtContent>
                                     <w:p>
                                       <w:pPr>
@@ -1125,6 +1128,7 @@
                                     <w:dataBinding w:prefixMappings="xmlns:ns0='http://schemas.openxmlformats.org/package/2006/metadata/core-properties' xmlns:ns1='http://purl.org/dc/elements/1.1/'" w:xpath="/ns0:coreProperties[1]/ns1:subject[1]" w:storeItemID="{6C3C8BC8-F283-45AE-878A-BAB7291924A1}"/>
                                     <w:text/>
                                   </w:sdtPr>
+                                  <w:sdtEndPr/>
                                   <w:sdtContent>
                                     <w:p>
                                       <w:pPr>
@@ -1497,12 +1501,11 @@
                               </w:rPr>
                               <w:alias w:val="Compañía"/>
                               <w:id w:val="15866524"/>
-                              <w:placeholder>
-                                <w:docPart w:val="311F859D66EE4663A4FEA7F9A0709481"/>
-                              </w:placeholder>
+                              <w:showingPlcHdr/>
                               <w:dataBinding w:prefixMappings="xmlns:ns0='http://schemas.openxmlformats.org/officeDocument/2006/extended-properties'" w:xpath="/ns0:Properties[1]/ns0:Company[1]" w:storeItemID="{6668398D-A668-4E3E-A5EB-62B293D839F1}"/>
                               <w:text/>
                             </w:sdtPr>
+                            <w:sdtEndPr/>
                             <w:sdtContent>
                               <w:p>
                                 <w:pPr>
@@ -1523,7 +1526,7 @@
                                     <w:sz w:val="32"/>
                                     <w:szCs w:val="32"/>
                                   </w:rPr>
-                                  <w:t>Universidad Nacional del Centro de la provincia de Buenos Aires</w:t>
+                                  <w:t xml:space="preserve">     </w:t>
                                 </w:r>
                               </w:p>
                             </w:sdtContent>
@@ -1587,6 +1590,7 @@
                                   <w:calendar w:val="gregorian"/>
                                 </w:date>
                               </w:sdtPr>
+                              <w:sdtEndPr/>
                               <w:sdtContent>
                                 <w:r>
                                   <w:rPr>
@@ -1620,6 +1624,7 @@
                               <w:dataBinding w:prefixMappings="xmlns:ns0='http://schemas.openxmlformats.org/package/2006/metadata/core-properties' xmlns:ns1='http://purl.org/dc/elements/1.1/'" w:xpath="/ns0:coreProperties[1]/ns1:title[1]" w:storeItemID="{6C3C8BC8-F283-45AE-878A-BAB7291924A1}"/>
                               <w:text/>
                             </w:sdtPr>
+                            <w:sdtEndPr/>
                             <w:sdtContent>
                               <w:p>
                                 <w:pPr>
@@ -1659,6 +1664,7 @@
                               <w:dataBinding w:prefixMappings="xmlns:ns0='http://schemas.openxmlformats.org/package/2006/metadata/core-properties' xmlns:ns1='http://purl.org/dc/elements/1.1/'" w:xpath="/ns0:coreProperties[1]/ns1:subject[1]" w:storeItemID="{6C3C8BC8-F283-45AE-878A-BAB7291924A1}"/>
                               <w:text/>
                             </w:sdtPr>
+                            <w:sdtEndPr/>
                             <w:sdtContent>
                               <w:p>
                                 <w:pPr>
@@ -1972,8 +1978,6 @@
             <w:br w:type="page"/>
           </w:r>
         </w:p>
-        <w:bookmarkStart w:id="0" w:name="_GoBack" w:displacedByCustomXml="next"/>
-        <w:bookmarkEnd w:id="0" w:displacedByCustomXml="next"/>
       </w:sdtContent>
     </w:sdt>
     <w:p/>
@@ -2103,19 +2107,22 @@
         <w:t xml:space="preserve">. En éste caso el sintáctico </w:t>
       </w:r>
       <w:r>
-        <w:t xml:space="preserve">es una herramienta que </w:t>
-      </w:r>
-      <w:r>
-        <w:t>ya se encuentra desarrollada</w:t>
+        <w:t>se desarrollada</w:t>
       </w:r>
       <w:r>
         <w:t xml:space="preserve"> </w:t>
       </w:r>
       <w:r>
-        <w:t>y se denomina YACC.</w:t>
-      </w:r>
-      <w:r>
-        <w:t xml:space="preserve"> Éste es quien pone en funcionamiento al procesador léxico solicitándole un </w:t>
+        <w:t>utilizando una herramienta ya implementada que</w:t>
+      </w:r>
+      <w:r>
+        <w:t xml:space="preserve"> se denomina YACC</w:t>
+      </w:r>
+      <w:r>
+        <w:t>. El AS</w:t>
+      </w:r>
+      <w:r>
+        <w:t xml:space="preserve"> es quien pone en funcionamiento al procesador léxico solicitándole un </w:t>
       </w:r>
       <w:proofErr w:type="spellStart"/>
       <w:r>
@@ -2265,10 +2272,10 @@
         </w:rPr>
         <w:lastRenderedPageBreak/>
         <w:drawing>
-          <wp:inline distT="0" distB="0" distL="0" distR="0" wp14:anchorId="0218F46F" wp14:editId="1265E86C">
-            <wp:extent cx="5019675" cy="4985888"/>
-            <wp:effectExtent l="0" t="0" r="0" b="5715"/>
-            <wp:docPr id="3" name="0 Imagen"/>
+          <wp:inline distT="0" distB="0" distL="0" distR="0">
+            <wp:extent cx="4981575" cy="4948046"/>
+            <wp:effectExtent l="0" t="0" r="0" b="5080"/>
+            <wp:docPr id="1" name="0 Imagen"/>
             <wp:cNvGraphicFramePr>
               <a:graphicFrameLocks xmlns:a="http://schemas.openxmlformats.org/drawingml/2006/main" noChangeAspect="1"/>
             </wp:cNvGraphicFramePr>
@@ -2294,7 +2301,7 @@
                   <pic:spPr>
                     <a:xfrm>
                       <a:off x="0" y="0"/>
-                      <a:ext cx="5022282" cy="4988478"/>
+                      <a:ext cx="4983452" cy="4949910"/>
                     </a:xfrm>
                     <a:prstGeom prst="rect">
                       <a:avLst/>
@@ -10089,16 +10096,17 @@
         <w:lastRenderedPageBreak/>
         <w:br/>
       </w:r>
+      <w:bookmarkStart w:id="0" w:name="_GoBack"/>
       <w:r>
         <w:rPr>
           <w:noProof/>
           <w:lang w:eastAsia="es-AR"/>
         </w:rPr>
         <w:drawing>
-          <wp:inline distT="0" distB="0" distL="0" distR="0" wp14:anchorId="6A922B85" wp14:editId="049C8565">
-            <wp:extent cx="8398157" cy="5047867"/>
-            <wp:effectExtent l="0" t="1270" r="1905" b="1905"/>
-            <wp:docPr id="4" name="0 Imagen"/>
+          <wp:inline distT="0" distB="0" distL="0" distR="0">
+            <wp:extent cx="8325608" cy="4562184"/>
+            <wp:effectExtent l="0" t="4127" r="0" b="0"/>
+            <wp:docPr id="2" name="0 Imagen"/>
             <wp:cNvGraphicFramePr>
               <a:graphicFrameLocks xmlns:a="http://schemas.openxmlformats.org/drawingml/2006/main" noChangeAspect="1"/>
             </wp:cNvGraphicFramePr>
@@ -10124,7 +10132,7 @@
                   <pic:spPr>
                     <a:xfrm rot="16200000">
                       <a:off x="0" y="0"/>
-                      <a:ext cx="8400274" cy="5049140"/>
+                      <a:ext cx="8330260" cy="4564733"/>
                     </a:xfrm>
                     <a:prstGeom prst="rect">
                       <a:avLst/>
@@ -10136,6 +10144,7 @@
           </wp:inline>
         </w:drawing>
       </w:r>
+      <w:bookmarkEnd w:id="0"/>
     </w:p>
     <w:p>
       <w:pPr>
@@ -10398,6 +10407,17 @@
       <w:r>
         <w:t xml:space="preserve">: </w:t>
       </w:r>
+      <w:r>
+        <w:t xml:space="preserve">Detecta inversiones de caracteres. Se ejecuta luego de leer </w:t>
+      </w:r>
+      <w:proofErr w:type="gramStart"/>
+      <w:r>
+        <w:t>un !</w:t>
+      </w:r>
+      <w:proofErr w:type="gramEnd"/>
+      <w:r>
+        <w:t xml:space="preserve"> cuando el analizador léxico espera un = y esto no ocurre.</w:t>
+      </w:r>
     </w:p>
     <w:p>
       <w:pPr>
@@ -10447,6 +10467,90 @@
       <w:proofErr w:type="spellEnd"/>
       <w:r>
         <w:t xml:space="preserve"> que se adjunta en ésta entrega.</w:t>
+      </w:r>
+    </w:p>
+    <w:p>
+      <w:pPr>
+        <w:tabs>
+          <w:tab w:val="left" w:pos="1695"/>
+        </w:tabs>
+      </w:pPr>
+      <w:r>
+        <w:rPr>
+          <w:b/>
+        </w:rPr>
+        <w:t>Problemas surgidos durante la implementación</w:t>
+      </w:r>
+      <w:r>
+        <w:br/>
+        <w:t>A lo largo del trabajo el grupo se topó con problemas de distinta índole, siendo en su mayoría los generados por la gramática.</w:t>
+      </w:r>
+      <w:r>
+        <w:br/>
+      </w:r>
+      <w:r>
+        <w:t xml:space="preserve">Durante la generación del </w:t>
+      </w:r>
+      <w:proofErr w:type="spellStart"/>
+      <w:r>
+        <w:t>Parser</w:t>
+      </w:r>
+      <w:proofErr w:type="spellEnd"/>
+      <w:r>
+        <w:t xml:space="preserve">, surgió un </w:t>
+      </w:r>
+      <w:r>
+        <w:t>conflicto</w:t>
+      </w:r>
+      <w:r>
+        <w:t xml:space="preserve"> reduce/reduce dado que nos </w:t>
+      </w:r>
+      <w:r>
+        <w:t>enfrentábamos</w:t>
+      </w:r>
+      <w:r>
+        <w:t xml:space="preserve"> a un problema con la lista de parámetros informada dentro de un llamado a función</w:t>
+      </w:r>
+      <w:r>
+        <w:t xml:space="preserve">. </w:t>
+      </w:r>
+      <w:r>
+        <w:t>Este problema se debe a que la lista de parámetros dentro de una función puede estar vacía, por lo que se debe añadir en la gramática la posibilidad de que esto ocurra</w:t>
+      </w:r>
+      <w:r>
+        <w:t xml:space="preserve">. </w:t>
+      </w:r>
+      <w:r>
+        <w:t>Se</w:t>
+      </w:r>
+      <w:r>
+        <w:t xml:space="preserve"> solucionó añadiendo a la declaración de la llamada a función, ID '('')', y de esta forma se aceptan tanto parámetros, lista de parámetros </w:t>
+      </w:r>
+      <w:proofErr w:type="spellStart"/>
+      <w:r>
+        <w:t>ó</w:t>
+      </w:r>
+      <w:proofErr w:type="spellEnd"/>
+      <w:r>
+        <w:t xml:space="preserve"> ningún </w:t>
+      </w:r>
+      <w:r>
+        <w:t>parámetro</w:t>
+      </w:r>
+      <w:r>
+        <w:t>.</w:t>
+      </w:r>
+      <w:r>
+        <w:br/>
+        <w:t xml:space="preserve">Otro fue la aparición de un </w:t>
+      </w:r>
+      <w:proofErr w:type="spellStart"/>
+      <w:r>
+        <w:t>shift</w:t>
+      </w:r>
+      <w:proofErr w:type="spellEnd"/>
+      <w:r>
+        <w:t>/reduce, provocado en las sentencias IF y ELSE dado que llegado a ese punto la gramática no especificaba que camino escoger. Se solucionó dando precedencia a una sentencia sobre la otra.</w:t>
       </w:r>
     </w:p>
     <w:p>
@@ -11511,497 +11615,6 @@
 </w:styles>
 </file>
 
-<file path=word/glossary/document.xml><?xml version="1.0" encoding="utf-8"?>
-<w:glossaryDocument xmlns:wpc="http://schemas.microsoft.com/office/word/2010/wordprocessingCanvas" xmlns:mc="http://schemas.openxmlformats.org/markup-compatibility/2006" xmlns:o="urn:schemas-microsoft-com:office:office" xmlns:r="http://schemas.openxmlformats.org/officeDocument/2006/relationships" xmlns:m="http://schemas.openxmlformats.org/officeDocument/2006/math" xmlns:v="urn:schemas-microsoft-com:vml" xmlns:wp14="http://schemas.microsoft.com/office/word/2010/wordprocessingDrawing" xmlns:wp="http://schemas.openxmlformats.org/drawingml/2006/wordprocessingDrawing" xmlns:w10="urn:schemas-microsoft-com:office:word" xmlns:w="http://schemas.openxmlformats.org/wordprocessingml/2006/main" xmlns:w14="http://schemas.microsoft.com/office/word/2010/wordml" xmlns:wpg="http://schemas.microsoft.com/office/word/2010/wordprocessingGroup" xmlns:wpi="http://schemas.microsoft.com/office/word/2010/wordprocessingInk" xmlns:wne="http://schemas.microsoft.com/office/word/2006/wordml" xmlns:wps="http://schemas.microsoft.com/office/word/2010/wordprocessingShape" mc:Ignorable="w14 wp14"/>
-</file>
-
-<file path=word/glossary/fontTable.xml><?xml version="1.0" encoding="utf-8"?>
-<w:fonts xmlns:mc="http://schemas.openxmlformats.org/markup-compatibility/2006" xmlns:r="http://schemas.openxmlformats.org/officeDocument/2006/relationships" xmlns:w="http://schemas.openxmlformats.org/wordprocessingml/2006/main" xmlns:w14="http://schemas.microsoft.com/office/word/2010/wordml" mc:Ignorable="w14">
-  <w:font w:name="Symbol">
-    <w:panose1 w:val="05050102010706020507"/>
-    <w:charset w:val="02"/>
-    <w:family w:val="roman"/>
-    <w:pitch w:val="variable"/>
-    <w:sig w:usb0="00000000" w:usb1="10000000" w:usb2="00000000" w:usb3="00000000" w:csb0="80000000" w:csb1="00000000"/>
-  </w:font>
-  <w:font w:name="Times New Roman">
-    <w:panose1 w:val="02020603050405020304"/>
-    <w:charset w:val="00"/>
-    <w:family w:val="roman"/>
-    <w:pitch w:val="variable"/>
-    <w:sig w:usb0="E0002AFF" w:usb1="C0007841" w:usb2="00000009" w:usb3="00000000" w:csb0="000001FF" w:csb1="00000000"/>
-  </w:font>
-  <w:font w:name="Courier New">
-    <w:panose1 w:val="02070309020205020404"/>
-    <w:charset w:val="00"/>
-    <w:family w:val="modern"/>
-    <w:pitch w:val="fixed"/>
-    <w:sig w:usb0="E0002AFF" w:usb1="C0007843" w:usb2="00000009" w:usb3="00000000" w:csb0="000001FF" w:csb1="00000000"/>
-  </w:font>
-  <w:font w:name="Wingdings">
-    <w:panose1 w:val="05000000000000000000"/>
-    <w:charset w:val="02"/>
-    <w:family w:val="auto"/>
-    <w:pitch w:val="variable"/>
-    <w:sig w:usb0="00000000" w:usb1="10000000" w:usb2="00000000" w:usb3="00000000" w:csb0="80000000" w:csb1="00000000"/>
-  </w:font>
-  <w:font w:name="Calibri">
-    <w:panose1 w:val="020F0502020204030204"/>
-    <w:charset w:val="00"/>
-    <w:family w:val="swiss"/>
-    <w:pitch w:val="variable"/>
-    <w:sig w:usb0="E00002FF" w:usb1="4000ACFF" w:usb2="00000001" w:usb3="00000000" w:csb0="0000019F" w:csb1="00000000"/>
-  </w:font>
-  <w:font w:name="Cambria">
-    <w:panose1 w:val="02040503050406030204"/>
-    <w:charset w:val="00"/>
-    <w:family w:val="roman"/>
-    <w:pitch w:val="variable"/>
-    <w:sig w:usb0="E00002FF" w:usb1="400004FF" w:usb2="00000000" w:usb3="00000000" w:csb0="0000019F" w:csb1="00000000"/>
-  </w:font>
-  <w:font w:name="Tahoma">
-    <w:panose1 w:val="020B0604030504040204"/>
-    <w:charset w:val="00"/>
-    <w:family w:val="swiss"/>
-    <w:pitch w:val="variable"/>
-    <w:sig w:usb0="E1002EFF" w:usb1="C000605B" w:usb2="00000029" w:usb3="00000000" w:csb0="000101FF" w:csb1="00000000"/>
-  </w:font>
-</w:fonts>
-</file>
-
-<file path=word/glossary/settings.xml><?xml version="1.0" encoding="utf-8"?>
-<w:settings xmlns:mc="http://schemas.openxmlformats.org/markup-compatibility/2006" xmlns:o="urn:schemas-microsoft-com:office:office" xmlns:r="http://schemas.openxmlformats.org/officeDocument/2006/relationships" xmlns:m="http://schemas.openxmlformats.org/officeDocument/2006/math" xmlns:v="urn:schemas-microsoft-com:vml" xmlns:w10="urn:schemas-microsoft-com:office:word" xmlns:w="http://schemas.openxmlformats.org/wordprocessingml/2006/main" xmlns:w14="http://schemas.microsoft.com/office/word/2010/wordml" xmlns:sl="http://schemas.openxmlformats.org/schemaLibrary/2006/main" mc:Ignorable="w14">
-  <w:view w:val="normal"/>
-  <w:defaultTabStop w:val="708"/>
-  <w:hyphenationZone w:val="425"/>
-  <w:characterSpacingControl w:val="doNotCompress"/>
-  <w:compat>
-    <w:useFELayout/>
-    <w:compatSetting w:name="compatibilityMode" w:uri="http://schemas.microsoft.com/office/word" w:val="14"/>
-    <w:compatSetting w:name="overrideTableStyleFontSizeAndJustification" w:uri="http://schemas.microsoft.com/office/word" w:val="1"/>
-    <w:compatSetting w:name="enableOpenTypeFeatures" w:uri="http://schemas.microsoft.com/office/word" w:val="1"/>
-    <w:compatSetting w:name="doNotFlipMirrorIndents" w:uri="http://schemas.microsoft.com/office/word" w:val="1"/>
-  </w:compat>
-  <w:rsids>
-    <w:rsidRoot w:val="002333A5"/>
-    <w:rsid w:val="002333A5"/>
-    <w:rsid w:val="00C2171B"/>
-  </w:rsids>
-  <m:mathPr>
-    <m:mathFont m:val="Cambria Math"/>
-    <m:brkBin m:val="before"/>
-    <m:brkBinSub m:val="--"/>
-    <m:smallFrac m:val="0"/>
-    <m:dispDef/>
-    <m:lMargin m:val="0"/>
-    <m:rMargin m:val="0"/>
-    <m:defJc m:val="centerGroup"/>
-    <m:wrapIndent m:val="1440"/>
-    <m:intLim m:val="subSup"/>
-    <m:naryLim m:val="undOvr"/>
-  </m:mathPr>
-  <w:themeFontLang w:val="es-AR"/>
-  <w:clrSchemeMapping w:bg1="light1" w:t1="dark1" w:bg2="light2" w:t2="dark2" w:accent1="accent1" w:accent2="accent2" w:accent3="accent3" w:accent4="accent4" w:accent5="accent5" w:accent6="accent6" w:hyperlink="hyperlink" w:followedHyperlink="followedHyperlink"/>
-  <w:decimalSymbol w:val=","/>
-  <w:listSeparator w:val=","/>
-</w:settings>
-</file>
-
-<file path=word/glossary/styles.xml><?xml version="1.0" encoding="utf-8"?>
-<w:styles xmlns:mc="http://schemas.openxmlformats.org/markup-compatibility/2006" xmlns:r="http://schemas.openxmlformats.org/officeDocument/2006/relationships" xmlns:w="http://schemas.openxmlformats.org/wordprocessingml/2006/main" xmlns:w14="http://schemas.microsoft.com/office/word/2010/wordml" mc:Ignorable="w14">
-  <w:docDefaults>
-    <w:rPrDefault>
-      <w:rPr>
-        <w:rFonts w:asciiTheme="minorHAnsi" w:eastAsiaTheme="minorEastAsia" w:hAnsiTheme="minorHAnsi" w:cstheme="minorBidi"/>
-        <w:sz w:val="22"/>
-        <w:szCs w:val="22"/>
-        <w:lang w:val="es-AR" w:eastAsia="es-AR" w:bidi="ar-SA"/>
-      </w:rPr>
-    </w:rPrDefault>
-    <w:pPrDefault>
-      <w:pPr>
-        <w:spacing w:after="200" w:line="276" w:lineRule="auto"/>
-      </w:pPr>
-    </w:pPrDefault>
-  </w:docDefaults>
-  <w:latentStyles w:defLockedState="0" w:defUIPriority="99" w:defSemiHidden="1" w:defUnhideWhenUsed="1" w:defQFormat="0" w:count="267">
-    <w:lsdException w:name="Normal" w:semiHidden="0" w:uiPriority="0" w:unhideWhenUsed="0" w:qFormat="1"/>
-    <w:lsdException w:name="heading 1" w:semiHidden="0" w:uiPriority="9" w:unhideWhenUsed="0" w:qFormat="1"/>
-    <w:lsdException w:name="heading 2" w:uiPriority="9" w:qFormat="1"/>
-    <w:lsdException w:name="heading 3" w:uiPriority="9" w:qFormat="1"/>
-    <w:lsdException w:name="heading 4" w:uiPriority="9" w:qFormat="1"/>
-    <w:lsdException w:name="heading 5" w:uiPriority="9" w:qFormat="1"/>
-    <w:lsdException w:name="heading 6" w:uiPriority="9" w:qFormat="1"/>
-    <w:lsdException w:name="heading 7" w:uiPriority="9" w:qFormat="1"/>
-    <w:lsdException w:name="heading 8" w:uiPriority="9" w:qFormat="1"/>
-    <w:lsdException w:name="heading 9" w:uiPriority="9" w:qFormat="1"/>
-    <w:lsdException w:name="toc 1" w:uiPriority="39"/>
-    <w:lsdException w:name="toc 2" w:uiPriority="39"/>
-    <w:lsdException w:name="toc 3" w:uiPriority="39"/>
-    <w:lsdException w:name="toc 4" w:uiPriority="39"/>
-    <w:lsdException w:name="toc 5" w:uiPriority="39"/>
-    <w:lsdException w:name="toc 6" w:uiPriority="39"/>
-    <w:lsdException w:name="toc 7" w:uiPriority="39"/>
-    <w:lsdException w:name="toc 8" w:uiPriority="39"/>
-    <w:lsdException w:name="toc 9" w:uiPriority="39"/>
-    <w:lsdException w:name="caption" w:uiPriority="35" w:qFormat="1"/>
-    <w:lsdException w:name="Title" w:semiHidden="0" w:uiPriority="10" w:unhideWhenUsed="0" w:qFormat="1"/>
-    <w:lsdException w:name="Default Paragraph Font" w:uiPriority="1"/>
-    <w:lsdException w:name="Subtitle" w:semiHidden="0" w:uiPriority="11" w:unhideWhenUsed="0" w:qFormat="1"/>
-    <w:lsdException w:name="Strong" w:semiHidden="0" w:uiPriority="22" w:unhideWhenUsed="0" w:qFormat="1"/>
-    <w:lsdException w:name="Emphasis" w:semiHidden="0" w:uiPriority="20" w:unhideWhenUsed="0" w:qFormat="1"/>
-    <w:lsdException w:name="Table Grid" w:semiHidden="0" w:uiPriority="59" w:unhideWhenUsed="0"/>
-    <w:lsdException w:name="Placeholder Text" w:unhideWhenUsed="0"/>
-    <w:lsdException w:name="No Spacing" w:semiHidden="0" w:uiPriority="1" w:unhideWhenUsed="0" w:qFormat="1"/>
-    <w:lsdException w:name="Light Shading" w:semiHidden="0" w:uiPriority="60" w:unhideWhenUsed="0"/>
-    <w:lsdException w:name="Light List" w:semiHidden="0" w:uiPriority="61" w:unhideWhenUsed="0"/>
-    <w:lsdException w:name="Light Grid" w:semiHidden="0" w:uiPriority="62" w:unhideWhenUsed="0"/>
-    <w:lsdException w:name="Medium Shading 1" w:semiHidden="0" w:uiPriority="63" w:unhideWhenUsed="0"/>
-    <w:lsdException w:name="Medium Shading 2" w:semiHidden="0" w:uiPriority="64" w:unhideWhenUsed="0"/>
-    <w:lsdException w:name="Medium List 1" w:semiHidden="0" w:uiPriority="65" w:unhideWhenUsed="0"/>
-    <w:lsdException w:name="Medium List 2" w:semiHidden="0" w:uiPriority="66" w:unhideWhenUsed="0"/>
-    <w:lsdException w:name="Medium Grid 1" w:semiHidden="0" w:uiPriority="67" w:unhideWhenUsed="0"/>
-    <w:lsdException w:name="Medium Grid 2" w:semiHidden="0" w:uiPriority="68" w:unhideWhenUsed="0"/>
-    <w:lsdException w:name="Medium Grid 3" w:semiHidden="0" w:uiPriority="69" w:unhideWhenUsed="0"/>
-    <w:lsdException w:name="Dark List" w:semiHidden="0" w:uiPriority="70" w:unhideWhenUsed="0"/>
-    <w:lsdException w:name="Colorful Shading" w:semiHidden="0" w:uiPriority="71" w:unhideWhenUsed="0"/>
-    <w:lsdException w:name="Colorful List" w:semiHidden="0" w:uiPriority="72" w:unhideWhenUsed="0"/>
-    <w:lsdException w:name="Colorful Grid" w:semiHidden="0" w:uiPriority="73" w:unhideWhenUsed="0"/>
-    <w:lsdException w:name="Light Shading Accent 1" w:semiHidden="0" w:uiPriority="60" w:unhideWhenUsed="0"/>
-    <w:lsdException w:name="Light List Accent 1" w:semiHidden="0" w:uiPriority="61" w:unhideWhenUsed="0"/>
-    <w:lsdException w:name="Light Grid Accent 1" w:semiHidden="0" w:uiPriority="62" w:unhideWhenUsed="0"/>
-    <w:lsdException w:name="Medium Shading 1 Accent 1" w:semiHidden="0" w:uiPriority="63" w:unhideWhenUsed="0"/>
-    <w:lsdException w:name="Medium Shading 2 Accent 1" w:semiHidden="0" w:uiPriority="64" w:unhideWhenUsed="0"/>
-    <w:lsdException w:name="Medium List 1 Accent 1" w:semiHidden="0" w:uiPriority="65" w:unhideWhenUsed="0"/>
-    <w:lsdException w:name="Revision" w:unhideWhenUsed="0"/>
-    <w:lsdException w:name="List Paragraph" w:semiHidden="0" w:uiPriority="34" w:unhideWhenUsed="0" w:qFormat="1"/>
-    <w:lsdException w:name="Quote" w:semiHidden="0" w:uiPriority="29" w:unhideWhenUsed="0" w:qFormat="1"/>
-    <w:lsdException w:name="Intense Quote" w:semiHidden="0" w:uiPriority="30" w:unhideWhenUsed="0" w:qFormat="1"/>
-    <w:lsdException w:name="Medium List 2 Accent 1" w:semiHidden="0" w:uiPriority="66" w:unhideWhenUsed="0"/>
-    <w:lsdException w:name="Medium Grid 1 Accent 1" w:semiHidden="0" w:uiPriority="67" w:unhideWhenUsed="0"/>
-    <w:lsdException w:name="Medium Grid 2 Accent 1" w:semiHidden="0" w:uiPriority="68" w:unhideWhenUsed="0"/>
-    <w:lsdException w:name="Medium Grid 3 Accent 1" w:semiHidden="0" w:uiPriority="69" w:unhideWhenUsed="0"/>
-    <w:lsdException w:name="Dark List Accent 1" w:semiHidden="0" w:uiPriority="70" w:unhideWhenUsed="0"/>
-    <w:lsdException w:name="Colorful Shading Accent 1" w:semiHidden="0" w:uiPriority="71" w:unhideWhenUsed="0"/>
-    <w:lsdException w:name="Colorful List Accent 1" w:semiHidden="0" w:uiPriority="72" w:unhideWhenUsed="0"/>
-    <w:lsdException w:name="Colorful Grid Accent 1" w:semiHidden="0" w:uiPriority="73" w:unhideWhenUsed="0"/>
-    <w:lsdException w:name="Light Shading Accent 2" w:semiHidden="0" w:uiPriority="60" w:unhideWhenUsed="0"/>
-    <w:lsdException w:name="Light List Accent 2" w:semiHidden="0" w:uiPriority="61" w:unhideWhenUsed="0"/>
-    <w:lsdException w:name="Light Grid Accent 2" w:semiHidden="0" w:uiPriority="62" w:unhideWhenUsed="0"/>
-    <w:lsdException w:name="Medium Shading 1 Accent 2" w:semiHidden="0" w:uiPriority="63" w:unhideWhenUsed="0"/>
-    <w:lsdException w:name="Medium Shading 2 Accent 2" w:semiHidden="0" w:uiPriority="64" w:unhideWhenUsed="0"/>
-    <w:lsdException w:name="Medium List 1 Accent 2" w:semiHidden="0" w:uiPriority="65" w:unhideWhenUsed="0"/>
-    <w:lsdException w:name="Medium List 2 Accent 2" w:semiHidden="0" w:uiPriority="66" w:unhideWhenUsed="0"/>
-    <w:lsdException w:name="Medium Grid 1 Accent 2" w:semiHidden="0" w:uiPriority="67" w:unhideWhenUsed="0"/>
-    <w:lsdException w:name="Medium Grid 2 Accent 2" w:semiHidden="0" w:uiPriority="68" w:unhideWhenUsed="0"/>
-    <w:lsdException w:name="Medium Grid 3 Accent 2" w:semiHidden="0" w:uiPriority="69" w:unhideWhenUsed="0"/>
-    <w:lsdException w:name="Dark List Accent 2" w:semiHidden="0" w:uiPriority="70" w:unhideWhenUsed="0"/>
-    <w:lsdException w:name="Colorful Shading Accent 2" w:semiHidden="0" w:uiPriority="71" w:unhideWhenUsed="0"/>
-    <w:lsdException w:name="Colorful List Accent 2" w:semiHidden="0" w:uiPriority="72" w:unhideWhenUsed="0"/>
-    <w:lsdException w:name="Colorful Grid Accent 2" w:semiHidden="0" w:uiPriority="73" w:unhideWhenUsed="0"/>
-    <w:lsdException w:name="Light Shading Accent 3" w:semiHidden="0" w:uiPriority="60" w:unhideWhenUsed="0"/>
-    <w:lsdException w:name="Light List Accent 3" w:semiHidden="0" w:uiPriority="61" w:unhideWhenUsed="0"/>
-    <w:lsdException w:name="Light Grid Accent 3" w:semiHidden="0" w:uiPriority="62" w:unhideWhenUsed="0"/>
-    <w:lsdException w:name="Medium Shading 1 Accent 3" w:semiHidden="0" w:uiPriority="63" w:unhideWhenUsed="0"/>
-    <w:lsdException w:name="Medium Shading 2 Accent 3" w:semiHidden="0" w:uiPriority="64" w:unhideWhenUsed="0"/>
-    <w:lsdException w:name="Medium List 1 Accent 3" w:semiHidden="0" w:uiPriority="65" w:unhideWhenUsed="0"/>
-    <w:lsdException w:name="Medium List 2 Accent 3" w:semiHidden="0" w:uiPriority="66" w:unhideWhenUsed="0"/>
-    <w:lsdException w:name="Medium Grid 1 Accent 3" w:semiHidden="0" w:uiPriority="67" w:unhideWhenUsed="0"/>
-    <w:lsdException w:name="Medium Grid 2 Accent 3" w:semiHidden="0" w:uiPriority="68" w:unhideWhenUsed="0"/>
-    <w:lsdException w:name="Medium Grid 3 Accent 3" w:semiHidden="0" w:uiPriority="69" w:unhideWhenUsed="0"/>
-    <w:lsdException w:name="Dark List Accent 3" w:semiHidden="0" w:uiPriority="70" w:unhideWhenUsed="0"/>
-    <w:lsdException w:name="Colorful Shading Accent 3" w:semiHidden="0" w:uiPriority="71" w:unhideWhenUsed="0"/>
-    <w:lsdException w:name="Colorful List Accent 3" w:semiHidden="0" w:uiPriority="72" w:unhideWhenUsed="0"/>
-    <w:lsdException w:name="Colorful Grid Accent 3" w:semiHidden="0" w:uiPriority="73" w:unhideWhenUsed="0"/>
-    <w:lsdException w:name="Light Shading Accent 4" w:semiHidden="0" w:uiPriority="60" w:unhideWhenUsed="0"/>
-    <w:lsdException w:name="Light List Accent 4" w:semiHidden="0" w:uiPriority="61" w:unhideWhenUsed="0"/>
-    <w:lsdException w:name="Light Grid Accent 4" w:semiHidden="0" w:uiPriority="62" w:unhideWhenUsed="0"/>
-    <w:lsdException w:name="Medium Shading 1 Accent 4" w:semiHidden="0" w:uiPriority="63" w:unhideWhenUsed="0"/>
-    <w:lsdException w:name="Medium Shading 2 Accent 4" w:semiHidden="0" w:uiPriority="64" w:unhideWhenUsed="0"/>
-    <w:lsdException w:name="Medium List 1 Accent 4" w:semiHidden="0" w:uiPriority="65" w:unhideWhenUsed="0"/>
-    <w:lsdException w:name="Medium List 2 Accent 4" w:semiHidden="0" w:uiPriority="66" w:unhideWhenUsed="0"/>
-    <w:lsdException w:name="Medium Grid 1 Accent 4" w:semiHidden="0" w:uiPriority="67" w:unhideWhenUsed="0"/>
-    <w:lsdException w:name="Medium Grid 2 Accent 4" w:semiHidden="0" w:uiPriority="68" w:unhideWhenUsed="0"/>
-    <w:lsdException w:name="Medium Grid 3 Accent 4" w:semiHidden="0" w:uiPriority="69" w:unhideWhenUsed="0"/>
-    <w:lsdException w:name="Dark List Accent 4" w:semiHidden="0" w:uiPriority="70" w:unhideWhenUsed="0"/>
-    <w:lsdException w:name="Colorful Shading Accent 4" w:semiHidden="0" w:uiPriority="71" w:unhideWhenUsed="0"/>
-    <w:lsdException w:name="Colorful List Accent 4" w:semiHidden="0" w:uiPriority="72" w:unhideWhenUsed="0"/>
-    <w:lsdException w:name="Colorful Grid Accent 4" w:semiHidden="0" w:uiPriority="73" w:unhideWhenUsed="0"/>
-    <w:lsdException w:name="Light Shading Accent 5" w:semiHidden="0" w:uiPriority="60" w:unhideWhenUsed="0"/>
-    <w:lsdException w:name="Light List Accent 5" w:semiHidden="0" w:uiPriority="61" w:unhideWhenUsed="0"/>
-    <w:lsdException w:name="Light Grid Accent 5" w:semiHidden="0" w:uiPriority="62" w:unhideWhenUsed="0"/>
-    <w:lsdException w:name="Medium Shading 1 Accent 5" w:semiHidden="0" w:uiPriority="63" w:unhideWhenUsed="0"/>
-    <w:lsdException w:name="Medium Shading 2 Accent 5" w:semiHidden="0" w:uiPriority="64" w:unhideWhenUsed="0"/>
-    <w:lsdException w:name="Medium List 1 Accent 5" w:semiHidden="0" w:uiPriority="65" w:unhideWhenUsed="0"/>
-    <w:lsdException w:name="Medium List 2 Accent 5" w:semiHidden="0" w:uiPriority="66" w:unhideWhenUsed="0"/>
-    <w:lsdException w:name="Medium Grid 1 Accent 5" w:semiHidden="0" w:uiPriority="67" w:unhideWhenUsed="0"/>
-    <w:lsdException w:name="Medium Grid 2 Accent 5" w:semiHidden="0" w:uiPriority="68" w:unhideWhenUsed="0"/>
-    <w:lsdException w:name="Medium Grid 3 Accent 5" w:semiHidden="0" w:uiPriority="69" w:unhideWhenUsed="0"/>
-    <w:lsdException w:name="Dark List Accent 5" w:semiHidden="0" w:uiPriority="70" w:unhideWhenUsed="0"/>
-    <w:lsdException w:name="Colorful Shading Accent 5" w:semiHidden="0" w:uiPriority="71" w:unhideWhenUsed="0"/>
-    <w:lsdException w:name="Colorful List Accent 5" w:semiHidden="0" w:uiPriority="72" w:unhideWhenUsed="0"/>
-    <w:lsdException w:name="Colorful Grid Accent 5" w:semiHidden="0" w:uiPriority="73" w:unhideWhenUsed="0"/>
-    <w:lsdException w:name="Light Shading Accent 6" w:semiHidden="0" w:uiPriority="60" w:unhideWhenUsed="0"/>
-    <w:lsdException w:name="Light List Accent 6" w:semiHidden="0" w:uiPriority="61" w:unhideWhenUsed="0"/>
-    <w:lsdException w:name="Light Grid Accent 6" w:semiHidden="0" w:uiPriority="62" w:unhideWhenUsed="0"/>
-    <w:lsdException w:name="Medium Shading 1 Accent 6" w:semiHidden="0" w:uiPriority="63" w:unhideWhenUsed="0"/>
-    <w:lsdException w:name="Medium Shading 2 Accent 6" w:semiHidden="0" w:uiPriority="64" w:unhideWhenUsed="0"/>
-    <w:lsdException w:name="Medium List 1 Accent 6" w:semiHidden="0" w:uiPriority="65" w:unhideWhenUsed="0"/>
-    <w:lsdException w:name="Medium List 2 Accent 6" w:semiHidden="0" w:uiPriority="66" w:unhideWhenUsed="0"/>
-    <w:lsdException w:name="Medium Grid 1 Accent 6" w:semiHidden="0" w:uiPriority="67" w:unhideWhenUsed="0"/>
-    <w:lsdException w:name="Medium Grid 2 Accent 6" w:semiHidden="0" w:uiPriority="68" w:unhideWhenUsed="0"/>
-    <w:lsdException w:name="Medium Grid 3 Accent 6" w:semiHidden="0" w:uiPriority="69" w:unhideWhenUsed="0"/>
-    <w:lsdException w:name="Dark List Accent 6" w:semiHidden="0" w:uiPriority="70" w:unhideWhenUsed="0"/>
-    <w:lsdException w:name="Colorful Shading Accent 6" w:semiHidden="0" w:uiPriority="71" w:unhideWhenUsed="0"/>
-    <w:lsdException w:name="Colorful List Accent 6" w:semiHidden="0" w:uiPriority="72" w:unhideWhenUsed="0"/>
-    <w:lsdException w:name="Colorful Grid Accent 6" w:semiHidden="0" w:uiPriority="73" w:unhideWhenUsed="0"/>
-    <w:lsdException w:name="Subtle Emphasis" w:semiHidden="0" w:uiPriority="19" w:unhideWhenUsed="0" w:qFormat="1"/>
-    <w:lsdException w:name="Intense Emphasis" w:semiHidden="0" w:uiPriority="21" w:unhideWhenUsed="0" w:qFormat="1"/>
-    <w:lsdException w:name="Subtle Reference" w:semiHidden="0" w:uiPriority="31" w:unhideWhenUsed="0" w:qFormat="1"/>
-    <w:lsdException w:name="Intense Reference" w:semiHidden="0" w:uiPriority="32" w:unhideWhenUsed="0" w:qFormat="1"/>
-    <w:lsdException w:name="Book Title" w:semiHidden="0" w:uiPriority="33" w:unhideWhenUsed="0" w:qFormat="1"/>
-    <w:lsdException w:name="Bibliography" w:uiPriority="37"/>
-    <w:lsdException w:name="TOC Heading" w:uiPriority="39" w:qFormat="1"/>
-  </w:latentStyles>
-  <w:style w:type="paragraph" w:default="1" w:styleId="Normal">
-    <w:name w:val="Normal"/>
-    <w:qFormat/>
-  </w:style>
-  <w:style w:type="character" w:default="1" w:styleId="Fuentedeprrafopredeter">
-    <w:name w:val="Default Paragraph Font"/>
-    <w:uiPriority w:val="1"/>
-    <w:semiHidden/>
-    <w:unhideWhenUsed/>
-  </w:style>
-  <w:style w:type="table" w:default="1" w:styleId="Tablanormal">
-    <w:name w:val="Normal Table"/>
-    <w:uiPriority w:val="99"/>
-    <w:semiHidden/>
-    <w:unhideWhenUsed/>
-    <w:tblPr>
-      <w:tblInd w:w="0" w:type="dxa"/>
-      <w:tblCellMar>
-        <w:top w:w="0" w:type="dxa"/>
-        <w:left w:w="108" w:type="dxa"/>
-        <w:bottom w:w="0" w:type="dxa"/>
-        <w:right w:w="108" w:type="dxa"/>
-      </w:tblCellMar>
-    </w:tblPr>
-  </w:style>
-  <w:style w:type="numbering" w:default="1" w:styleId="Sinlista">
-    <w:name w:val="No List"/>
-    <w:uiPriority w:val="99"/>
-    <w:semiHidden/>
-    <w:unhideWhenUsed/>
-  </w:style>
-  <w:style w:type="paragraph" w:customStyle="1" w:styleId="311F859D66EE4663A4FEA7F9A0709481">
-    <w:name w:val="311F859D66EE4663A4FEA7F9A0709481"/>
-    <w:rsid w:val="002333A5"/>
-  </w:style>
-</w:styles>
-</file>
-
-<file path=word/glossary/stylesWithEffects.xml><?xml version="1.0" encoding="utf-8"?>
-<w:styles xmlns:wpc="http://schemas.microsoft.com/office/word/2010/wordprocessingCanvas" xmlns:mc="http://schemas.openxmlformats.org/markup-compatibility/2006" xmlns:o="urn:schemas-microsoft-com:office:office" xmlns:r="http://schemas.openxmlformats.org/officeDocument/2006/relationships" xmlns:m="http://schemas.openxmlformats.org/officeDocument/2006/math" xmlns:v="urn:schemas-microsoft-com:vml" xmlns:wp14="http://schemas.microsoft.com/office/word/2010/wordprocessingDrawing" xmlns:wp="http://schemas.openxmlformats.org/drawingml/2006/wordprocessingDrawing" xmlns:w10="urn:schemas-microsoft-com:office:word" xmlns:w="http://schemas.openxmlformats.org/wordprocessingml/2006/main" xmlns:w14="http://schemas.microsoft.com/office/word/2010/wordml" xmlns:wpg="http://schemas.microsoft.com/office/word/2010/wordprocessingGroup" xmlns:wpi="http://schemas.microsoft.com/office/word/2010/wordprocessingInk" xmlns:wne="http://schemas.microsoft.com/office/word/2006/wordml" xmlns:wps="http://schemas.microsoft.com/office/word/2010/wordprocessingShape" mc:Ignorable="w14 wp14">
-  <w:docDefaults>
-    <w:rPrDefault>
-      <w:rPr>
-        <w:rFonts w:asciiTheme="minorHAnsi" w:eastAsiaTheme="minorEastAsia" w:hAnsiTheme="minorHAnsi" w:cstheme="minorBidi"/>
-        <w:sz w:val="22"/>
-        <w:szCs w:val="22"/>
-        <w:lang w:val="es-AR" w:eastAsia="es-AR" w:bidi="ar-SA"/>
-      </w:rPr>
-    </w:rPrDefault>
-    <w:pPrDefault>
-      <w:pPr>
-        <w:spacing w:after="200" w:line="276" w:lineRule="auto"/>
-      </w:pPr>
-    </w:pPrDefault>
-  </w:docDefaults>
-  <w:latentStyles w:defLockedState="0" w:defUIPriority="99" w:defSemiHidden="1" w:defUnhideWhenUsed="1" w:defQFormat="0" w:count="267">
-    <w:lsdException w:name="Normal" w:semiHidden="0" w:uiPriority="0" w:unhideWhenUsed="0" w:qFormat="1"/>
-    <w:lsdException w:name="heading 1" w:semiHidden="0" w:uiPriority="9" w:unhideWhenUsed="0" w:qFormat="1"/>
-    <w:lsdException w:name="heading 2" w:uiPriority="9" w:qFormat="1"/>
-    <w:lsdException w:name="heading 3" w:uiPriority="9" w:qFormat="1"/>
-    <w:lsdException w:name="heading 4" w:uiPriority="9" w:qFormat="1"/>
-    <w:lsdException w:name="heading 5" w:uiPriority="9" w:qFormat="1"/>
-    <w:lsdException w:name="heading 6" w:uiPriority="9" w:qFormat="1"/>
-    <w:lsdException w:name="heading 7" w:uiPriority="9" w:qFormat="1"/>
-    <w:lsdException w:name="heading 8" w:uiPriority="9" w:qFormat="1"/>
-    <w:lsdException w:name="heading 9" w:uiPriority="9" w:qFormat="1"/>
-    <w:lsdException w:name="toc 1" w:uiPriority="39"/>
-    <w:lsdException w:name="toc 2" w:uiPriority="39"/>
-    <w:lsdException w:name="toc 3" w:uiPriority="39"/>
-    <w:lsdException w:name="toc 4" w:uiPriority="39"/>
-    <w:lsdException w:name="toc 5" w:uiPriority="39"/>
-    <w:lsdException w:name="toc 6" w:uiPriority="39"/>
-    <w:lsdException w:name="toc 7" w:uiPriority="39"/>
-    <w:lsdException w:name="toc 8" w:uiPriority="39"/>
-    <w:lsdException w:name="toc 9" w:uiPriority="39"/>
-    <w:lsdException w:name="caption" w:uiPriority="35" w:qFormat="1"/>
-    <w:lsdException w:name="Title" w:semiHidden="0" w:uiPriority="10" w:unhideWhenUsed="0" w:qFormat="1"/>
-    <w:lsdException w:name="Default Paragraph Font" w:uiPriority="1"/>
-    <w:lsdException w:name="Subtitle" w:semiHidden="0" w:uiPriority="11" w:unhideWhenUsed="0" w:qFormat="1"/>
-    <w:lsdException w:name="Strong" w:semiHidden="0" w:uiPriority="22" w:unhideWhenUsed="0" w:qFormat="1"/>
-    <w:lsdException w:name="Emphasis" w:semiHidden="0" w:uiPriority="20" w:unhideWhenUsed="0" w:qFormat="1"/>
-    <w:lsdException w:name="Table Grid" w:semiHidden="0" w:uiPriority="59" w:unhideWhenUsed="0"/>
-    <w:lsdException w:name="Placeholder Text" w:unhideWhenUsed="0"/>
-    <w:lsdException w:name="No Spacing" w:semiHidden="0" w:uiPriority="1" w:unhideWhenUsed="0" w:qFormat="1"/>
-    <w:lsdException w:name="Light Shading" w:semiHidden="0" w:uiPriority="60" w:unhideWhenUsed="0"/>
-    <w:lsdException w:name="Light List" w:semiHidden="0" w:uiPriority="61" w:unhideWhenUsed="0"/>
-    <w:lsdException w:name="Light Grid" w:semiHidden="0" w:uiPriority="62" w:unhideWhenUsed="0"/>
-    <w:lsdException w:name="Medium Shading 1" w:semiHidden="0" w:uiPriority="63" w:unhideWhenUsed="0"/>
-    <w:lsdException w:name="Medium Shading 2" w:semiHidden="0" w:uiPriority="64" w:unhideWhenUsed="0"/>
-    <w:lsdException w:name="Medium List 1" w:semiHidden="0" w:uiPriority="65" w:unhideWhenUsed="0"/>
-    <w:lsdException w:name="Medium List 2" w:semiHidden="0" w:uiPriority="66" w:unhideWhenUsed="0"/>
-    <w:lsdException w:name="Medium Grid 1" w:semiHidden="0" w:uiPriority="67" w:unhideWhenUsed="0"/>
-    <w:lsdException w:name="Medium Grid 2" w:semiHidden="0" w:uiPriority="68" w:unhideWhenUsed="0"/>
-    <w:lsdException w:name="Medium Grid 3" w:semiHidden="0" w:uiPriority="69" w:unhideWhenUsed="0"/>
-    <w:lsdException w:name="Dark List" w:semiHidden="0" w:uiPriority="70" w:unhideWhenUsed="0"/>
-    <w:lsdException w:name="Colorful Shading" w:semiHidden="0" w:uiPriority="71" w:unhideWhenUsed="0"/>
-    <w:lsdException w:name="Colorful List" w:semiHidden="0" w:uiPriority="72" w:unhideWhenUsed="0"/>
-    <w:lsdException w:name="Colorful Grid" w:semiHidden="0" w:uiPriority="73" w:unhideWhenUsed="0"/>
-    <w:lsdException w:name="Light Shading Accent 1" w:semiHidden="0" w:uiPriority="60" w:unhideWhenUsed="0"/>
-    <w:lsdException w:name="Light List Accent 1" w:semiHidden="0" w:uiPriority="61" w:unhideWhenUsed="0"/>
-    <w:lsdException w:name="Light Grid Accent 1" w:semiHidden="0" w:uiPriority="62" w:unhideWhenUsed="0"/>
-    <w:lsdException w:name="Medium Shading 1 Accent 1" w:semiHidden="0" w:uiPriority="63" w:unhideWhenUsed="0"/>
-    <w:lsdException w:name="Medium Shading 2 Accent 1" w:semiHidden="0" w:uiPriority="64" w:unhideWhenUsed="0"/>
-    <w:lsdException w:name="Medium List 1 Accent 1" w:semiHidden="0" w:uiPriority="65" w:unhideWhenUsed="0"/>
-    <w:lsdException w:name="Revision" w:unhideWhenUsed="0"/>
-    <w:lsdException w:name="List Paragraph" w:semiHidden="0" w:uiPriority="34" w:unhideWhenUsed="0" w:qFormat="1"/>
-    <w:lsdException w:name="Quote" w:semiHidden="0" w:uiPriority="29" w:unhideWhenUsed="0" w:qFormat="1"/>
-    <w:lsdException w:name="Intense Quote" w:semiHidden="0" w:uiPriority="30" w:unhideWhenUsed="0" w:qFormat="1"/>
-    <w:lsdException w:name="Medium List 2 Accent 1" w:semiHidden="0" w:uiPriority="66" w:unhideWhenUsed="0"/>
-    <w:lsdException w:name="Medium Grid 1 Accent 1" w:semiHidden="0" w:uiPriority="67" w:unhideWhenUsed="0"/>
-    <w:lsdException w:name="Medium Grid 2 Accent 1" w:semiHidden="0" w:uiPriority="68" w:unhideWhenUsed="0"/>
-    <w:lsdException w:name="Medium Grid 3 Accent 1" w:semiHidden="0" w:uiPriority="69" w:unhideWhenUsed="0"/>
-    <w:lsdException w:name="Dark List Accent 1" w:semiHidden="0" w:uiPriority="70" w:unhideWhenUsed="0"/>
-    <w:lsdException w:name="Colorful Shading Accent 1" w:semiHidden="0" w:uiPriority="71" w:unhideWhenUsed="0"/>
-    <w:lsdException w:name="Colorful List Accent 1" w:semiHidden="0" w:uiPriority="72" w:unhideWhenUsed="0"/>
-    <w:lsdException w:name="Colorful Grid Accent 1" w:semiHidden="0" w:uiPriority="73" w:unhideWhenUsed="0"/>
-    <w:lsdException w:name="Light Shading Accent 2" w:semiHidden="0" w:uiPriority="60" w:unhideWhenUsed="0"/>
-    <w:lsdException w:name="Light List Accent 2" w:semiHidden="0" w:uiPriority="61" w:unhideWhenUsed="0"/>
-    <w:lsdException w:name="Light Grid Accent 2" w:semiHidden="0" w:uiPriority="62" w:unhideWhenUsed="0"/>
-    <w:lsdException w:name="Medium Shading 1 Accent 2" w:semiHidden="0" w:uiPriority="63" w:unhideWhenUsed="0"/>
-    <w:lsdException w:name="Medium Shading 2 Accent 2" w:semiHidden="0" w:uiPriority="64" w:unhideWhenUsed="0"/>
-    <w:lsdException w:name="Medium List 1 Accent 2" w:semiHidden="0" w:uiPriority="65" w:unhideWhenUsed="0"/>
-    <w:lsdException w:name="Medium List 2 Accent 2" w:semiHidden="0" w:uiPriority="66" w:unhideWhenUsed="0"/>
-    <w:lsdException w:name="Medium Grid 1 Accent 2" w:semiHidden="0" w:uiPriority="67" w:unhideWhenUsed="0"/>
-    <w:lsdException w:name="Medium Grid 2 Accent 2" w:semiHidden="0" w:uiPriority="68" w:unhideWhenUsed="0"/>
-    <w:lsdException w:name="Medium Grid 3 Accent 2" w:semiHidden="0" w:uiPriority="69" w:unhideWhenUsed="0"/>
-    <w:lsdException w:name="Dark List Accent 2" w:semiHidden="0" w:uiPriority="70" w:unhideWhenUsed="0"/>
-    <w:lsdException w:name="Colorful Shading Accent 2" w:semiHidden="0" w:uiPriority="71" w:unhideWhenUsed="0"/>
-    <w:lsdException w:name="Colorful List Accent 2" w:semiHidden="0" w:uiPriority="72" w:unhideWhenUsed="0"/>
-    <w:lsdException w:name="Colorful Grid Accent 2" w:semiHidden="0" w:uiPriority="73" w:unhideWhenUsed="0"/>
-    <w:lsdException w:name="Light Shading Accent 3" w:semiHidden="0" w:uiPriority="60" w:unhideWhenUsed="0"/>
-    <w:lsdException w:name="Light List Accent 3" w:semiHidden="0" w:uiPriority="61" w:unhideWhenUsed="0"/>
-    <w:lsdException w:name="Light Grid Accent 3" w:semiHidden="0" w:uiPriority="62" w:unhideWhenUsed="0"/>
-    <w:lsdException w:name="Medium Shading 1 Accent 3" w:semiHidden="0" w:uiPriority="63" w:unhideWhenUsed="0"/>
-    <w:lsdException w:name="Medium Shading 2 Accent 3" w:semiHidden="0" w:uiPriority="64" w:unhideWhenUsed="0"/>
-    <w:lsdException w:name="Medium List 1 Accent 3" w:semiHidden="0" w:uiPriority="65" w:unhideWhenUsed="0"/>
-    <w:lsdException w:name="Medium List 2 Accent 3" w:semiHidden="0" w:uiPriority="66" w:unhideWhenUsed="0"/>
-    <w:lsdException w:name="Medium Grid 1 Accent 3" w:semiHidden="0" w:uiPriority="67" w:unhideWhenUsed="0"/>
-    <w:lsdException w:name="Medium Grid 2 Accent 3" w:semiHidden="0" w:uiPriority="68" w:unhideWhenUsed="0"/>
-    <w:lsdException w:name="Medium Grid 3 Accent 3" w:semiHidden="0" w:uiPriority="69" w:unhideWhenUsed="0"/>
-    <w:lsdException w:name="Dark List Accent 3" w:semiHidden="0" w:uiPriority="70" w:unhideWhenUsed="0"/>
-    <w:lsdException w:name="Colorful Shading Accent 3" w:semiHidden="0" w:uiPriority="71" w:unhideWhenUsed="0"/>
-    <w:lsdException w:name="Colorful List Accent 3" w:semiHidden="0" w:uiPriority="72" w:unhideWhenUsed="0"/>
-    <w:lsdException w:name="Colorful Grid Accent 3" w:semiHidden="0" w:uiPriority="73" w:unhideWhenUsed="0"/>
-    <w:lsdException w:name="Light Shading Accent 4" w:semiHidden="0" w:uiPriority="60" w:unhideWhenUsed="0"/>
-    <w:lsdException w:name="Light List Accent 4" w:semiHidden="0" w:uiPriority="61" w:unhideWhenUsed="0"/>
-    <w:lsdException w:name="Light Grid Accent 4" w:semiHidden="0" w:uiPriority="62" w:unhideWhenUsed="0"/>
-    <w:lsdException w:name="Medium Shading 1 Accent 4" w:semiHidden="0" w:uiPriority="63" w:unhideWhenUsed="0"/>
-    <w:lsdException w:name="Medium Shading 2 Accent 4" w:semiHidden="0" w:uiPriority="64" w:unhideWhenUsed="0"/>
-    <w:lsdException w:name="Medium List 1 Accent 4" w:semiHidden="0" w:uiPriority="65" w:unhideWhenUsed="0"/>
-    <w:lsdException w:name="Medium List 2 Accent 4" w:semiHidden="0" w:uiPriority="66" w:unhideWhenUsed="0"/>
-    <w:lsdException w:name="Medium Grid 1 Accent 4" w:semiHidden="0" w:uiPriority="67" w:unhideWhenUsed="0"/>
-    <w:lsdException w:name="Medium Grid 2 Accent 4" w:semiHidden="0" w:uiPriority="68" w:unhideWhenUsed="0"/>
-    <w:lsdException w:name="Medium Grid 3 Accent 4" w:semiHidden="0" w:uiPriority="69" w:unhideWhenUsed="0"/>
-    <w:lsdException w:name="Dark List Accent 4" w:semiHidden="0" w:uiPriority="70" w:unhideWhenUsed="0"/>
-    <w:lsdException w:name="Colorful Shading Accent 4" w:semiHidden="0" w:uiPriority="71" w:unhideWhenUsed="0"/>
-    <w:lsdException w:name="Colorful List Accent 4" w:semiHidden="0" w:uiPriority="72" w:unhideWhenUsed="0"/>
-    <w:lsdException w:name="Colorful Grid Accent 4" w:semiHidden="0" w:uiPriority="73" w:unhideWhenUsed="0"/>
-    <w:lsdException w:name="Light Shading Accent 5" w:semiHidden="0" w:uiPriority="60" w:unhideWhenUsed="0"/>
-    <w:lsdException w:name="Light List Accent 5" w:semiHidden="0" w:uiPriority="61" w:unhideWhenUsed="0"/>
-    <w:lsdException w:name="Light Grid Accent 5" w:semiHidden="0" w:uiPriority="62" w:unhideWhenUsed="0"/>
-    <w:lsdException w:name="Medium Shading 1 Accent 5" w:semiHidden="0" w:uiPriority="63" w:unhideWhenUsed="0"/>
-    <w:lsdException w:name="Medium Shading 2 Accent 5" w:semiHidden="0" w:uiPriority="64" w:unhideWhenUsed="0"/>
-    <w:lsdException w:name="Medium List 1 Accent 5" w:semiHidden="0" w:uiPriority="65" w:unhideWhenUsed="0"/>
-    <w:lsdException w:name="Medium List 2 Accent 5" w:semiHidden="0" w:uiPriority="66" w:unhideWhenUsed="0"/>
-    <w:lsdException w:name="Medium Grid 1 Accent 5" w:semiHidden="0" w:uiPriority="67" w:unhideWhenUsed="0"/>
-    <w:lsdException w:name="Medium Grid 2 Accent 5" w:semiHidden="0" w:uiPriority="68" w:unhideWhenUsed="0"/>
-    <w:lsdException w:name="Medium Grid 3 Accent 5" w:semiHidden="0" w:uiPriority="69" w:unhideWhenUsed="0"/>
-    <w:lsdException w:name="Dark List Accent 5" w:semiHidden="0" w:uiPriority="70" w:unhideWhenUsed="0"/>
-    <w:lsdException w:name="Colorful Shading Accent 5" w:semiHidden="0" w:uiPriority="71" w:unhideWhenUsed="0"/>
-    <w:lsdException w:name="Colorful List Accent 5" w:semiHidden="0" w:uiPriority="72" w:unhideWhenUsed="0"/>
-    <w:lsdException w:name="Colorful Grid Accent 5" w:semiHidden="0" w:uiPriority="73" w:unhideWhenUsed="0"/>
-    <w:lsdException w:name="Light Shading Accent 6" w:semiHidden="0" w:uiPriority="60" w:unhideWhenUsed="0"/>
-    <w:lsdException w:name="Light List Accent 6" w:semiHidden="0" w:uiPriority="61" w:unhideWhenUsed="0"/>
-    <w:lsdException w:name="Light Grid Accent 6" w:semiHidden="0" w:uiPriority="62" w:unhideWhenUsed="0"/>
-    <w:lsdException w:name="Medium Shading 1 Accent 6" w:semiHidden="0" w:uiPriority="63" w:unhideWhenUsed="0"/>
-    <w:lsdException w:name="Medium Shading 2 Accent 6" w:semiHidden="0" w:uiPriority="64" w:unhideWhenUsed="0"/>
-    <w:lsdException w:name="Medium List 1 Accent 6" w:semiHidden="0" w:uiPriority="65" w:unhideWhenUsed="0"/>
-    <w:lsdException w:name="Medium List 2 Accent 6" w:semiHidden="0" w:uiPriority="66" w:unhideWhenUsed="0"/>
-    <w:lsdException w:name="Medium Grid 1 Accent 6" w:semiHidden="0" w:uiPriority="67" w:unhideWhenUsed="0"/>
-    <w:lsdException w:name="Medium Grid 2 Accent 6" w:semiHidden="0" w:uiPriority="68" w:unhideWhenUsed="0"/>
-    <w:lsdException w:name="Medium Grid 3 Accent 6" w:semiHidden="0" w:uiPriority="69" w:unhideWhenUsed="0"/>
-    <w:lsdException w:name="Dark List Accent 6" w:semiHidden="0" w:uiPriority="70" w:unhideWhenUsed="0"/>
-    <w:lsdException w:name="Colorful Shading Accent 6" w:semiHidden="0" w:uiPriority="71" w:unhideWhenUsed="0"/>
-    <w:lsdException w:name="Colorful List Accent 6" w:semiHidden="0" w:uiPriority="72" w:unhideWhenUsed="0"/>
-    <w:lsdException w:name="Colorful Grid Accent 6" w:semiHidden="0" w:uiPriority="73" w:unhideWhenUsed="0"/>
-    <w:lsdException w:name="Subtle Emphasis" w:semiHidden="0" w:uiPriority="19" w:unhideWhenUsed="0" w:qFormat="1"/>
-    <w:lsdException w:name="Intense Emphasis" w:semiHidden="0" w:uiPriority="21" w:unhideWhenUsed="0" w:qFormat="1"/>
-    <w:lsdException w:name="Subtle Reference" w:semiHidden="0" w:uiPriority="31" w:unhideWhenUsed="0" w:qFormat="1"/>
-    <w:lsdException w:name="Intense Reference" w:semiHidden="0" w:uiPriority="32" w:unhideWhenUsed="0" w:qFormat="1"/>
-    <w:lsdException w:name="Book Title" w:semiHidden="0" w:uiPriority="33" w:unhideWhenUsed="0" w:qFormat="1"/>
-    <w:lsdException w:name="Bibliography" w:uiPriority="37"/>
-    <w:lsdException w:name="TOC Heading" w:uiPriority="39" w:qFormat="1"/>
-  </w:latentStyles>
-  <w:style w:type="paragraph" w:default="1" w:styleId="Normal">
-    <w:name w:val="Normal"/>
-    <w:qFormat/>
-  </w:style>
-  <w:style w:type="character" w:default="1" w:styleId="Fuentedeprrafopredeter">
-    <w:name w:val="Default Paragraph Font"/>
-    <w:uiPriority w:val="1"/>
-    <w:semiHidden/>
-    <w:unhideWhenUsed/>
-  </w:style>
-  <w:style w:type="table" w:default="1" w:styleId="Tablanormal">
-    <w:name w:val="Normal Table"/>
-    <w:uiPriority w:val="99"/>
-    <w:semiHidden/>
-    <w:unhideWhenUsed/>
-    <w:tblPr>
-      <w:tblInd w:w="0" w:type="dxa"/>
-      <w:tblCellMar>
-        <w:top w:w="0" w:type="dxa"/>
-        <w:left w:w="108" w:type="dxa"/>
-        <w:bottom w:w="0" w:type="dxa"/>
-        <w:right w:w="108" w:type="dxa"/>
-      </w:tblCellMar>
-    </w:tblPr>
-  </w:style>
-  <w:style w:type="numbering" w:default="1" w:styleId="Sinlista">
-    <w:name w:val="No List"/>
-    <w:uiPriority w:val="99"/>
-    <w:semiHidden/>
-    <w:unhideWhenUsed/>
-  </w:style>
-  <w:style w:type="paragraph" w:customStyle="1" w:styleId="311F859D66EE4663A4FEA7F9A0709481">
-    <w:name w:val="311F859D66EE4663A4FEA7F9A0709481"/>
-    <w:rsid w:val="002333A5"/>
-  </w:style>
-</w:styles>
-</file>
-
-<file path=word/glossary/webSettings.xml><?xml version="1.0" encoding="utf-8"?>
-<w:webSettings xmlns:mc="http://schemas.openxmlformats.org/markup-compatibility/2006" xmlns:r="http://schemas.openxmlformats.org/officeDocument/2006/relationships" xmlns:w="http://schemas.openxmlformats.org/wordprocessingml/2006/main" xmlns:w14="http://schemas.microsoft.com/office/word/2010/wordml" mc:Ignorable="w14">
-  <w:optimizeForBrowser/>
-  <w:allowPNG/>
-</w:webSettings>
-</file>
-
 <file path=word/theme/theme1.xml><?xml version="1.0" encoding="utf-8"?>
 <a:theme xmlns:a="http://schemas.openxmlformats.org/drawingml/2006/main" name="Tema de Office">
   <a:themeElements>

</xml_diff>